<commit_message>
IMP stunde + Glossar Processing
</commit_message>
<xml_diff>
--- a/Informatik/Informatik Aufbaukurs 7/Grafische Kodierung/GrafischeKodierungErwartungshorizont.docx
+++ b/Informatik/Informatik Aufbaukurs 7/Grafische Kodierung/GrafischeKodierungErwartungshorizont.docx
@@ -4,7 +4,7 @@
   <w:body>
     <w:tbl>
       <w:tblPr>
-        <w:tblStyle w:val="TableGrid"/>
+        <w:tblStyle w:val="Tabellenraster"/>
         <w:tblpPr w:leftFromText="141" w:rightFromText="141" w:vertAnchor="text" w:horzAnchor="margin" w:tblpY="-39"/>
         <w:tblW w:w="0" w:type="auto"/>
         <w:tblCellMar>
@@ -57,7 +57,7 @@
     <w:p/>
     <w:tbl>
       <w:tblPr>
-        <w:tblStyle w:val="TableGrid"/>
+        <w:tblStyle w:val="Tabellenraster"/>
         <w:tblW w:w="0" w:type="auto"/>
         <w:tblLook w:val="04A0" w:firstRow="1" w:lastRow="0" w:firstColumn="1" w:lastColumn="0" w:noHBand="0" w:noVBand="1"/>
       </w:tblPr>
@@ -202,7 +202,7 @@
           </w:tcPr>
           <w:tbl>
             <w:tblPr>
-              <w:tblStyle w:val="TableGrid"/>
+              <w:tblStyle w:val="Tabellenraster"/>
               <w:tblW w:w="0" w:type="auto"/>
               <w:tblLook w:val="04A0" w:firstRow="1" w:lastRow="0" w:firstColumn="1" w:lastColumn="0" w:noHBand="0" w:noVBand="1"/>
             </w:tblPr>
@@ -1192,7 +1192,7 @@
     <w:p/>
     <w:tbl>
       <w:tblPr>
-        <w:tblStyle w:val="TableGrid"/>
+        <w:tblStyle w:val="Tabellenraster"/>
         <w:tblpPr w:leftFromText="141" w:rightFromText="141" w:vertAnchor="text" w:horzAnchor="margin" w:tblpY="10"/>
         <w:tblW w:w="0" w:type="auto"/>
         <w:tblLook w:val="04A0" w:firstRow="1" w:lastRow="0" w:firstColumn="1" w:lastColumn="0" w:noHBand="0" w:noVBand="1"/>
@@ -1248,13 +1248,7 @@
           </w:p>
           <w:p>
             <w:r>
-              <w:t xml:space="preserve">Weiß ist </w:t>
-            </w:r>
-            <w:r>
-              <w:t>0</w:t>
-            </w:r>
-            <w:r>
-              <w:t>0</w:t>
+              <w:t>Weiß ist 00</w:t>
             </w:r>
             <w:r>
               <w:rPr>
@@ -1263,13 +1257,7 @@
               <w:t>2</w:t>
             </w:r>
             <w:r>
-              <w:t xml:space="preserve">, Schwarz ist </w:t>
-            </w:r>
-            <w:r>
-              <w:t>1</w:t>
-            </w:r>
-            <w:r>
-              <w:t>1</w:t>
+              <w:t>, Schwarz ist 11</w:t>
             </w:r>
             <w:r>
               <w:rPr>
@@ -1305,10 +1293,7 @@
             </w:r>
             <w:r>
               <w:br/>
-              <w:t>00</w:t>
-            </w:r>
-            <w:r>
-              <w:t xml:space="preserve"> 00 01 01 01 00 00 00</w:t>
+              <w:t>00 00 01 01</w:t>
             </w:r>
             <w:r>
               <w:rPr>
@@ -1316,21 +1301,10 @@
               </w:rPr>
               <w:t>2</w:t>
             </w:r>
-            <w:r>
-              <w:br/>
-              <w:t xml:space="preserve">00 00 </w:t>
-            </w:r>
-            <w:r>
-              <w:t>10</w:t>
-            </w:r>
-            <w:r>
-              <w:t xml:space="preserve"> 01 </w:t>
-            </w:r>
-            <w:r>
-              <w:t>10</w:t>
-            </w:r>
-            <w:r>
-              <w:t xml:space="preserve"> 00 00 00</w:t>
+          </w:p>
+          <w:p>
+            <w:r>
+              <w:t>01 00 00 00</w:t>
             </w:r>
             <w:r>
               <w:rPr>
@@ -1340,7 +1314,7 @@
             </w:r>
             <w:r>
               <w:br/>
-              <w:t>00 00 01 01 01 00 00 00</w:t>
+              <w:t>00 00 10 01</w:t>
             </w:r>
             <w:r>
               <w:rPr>
@@ -1349,20 +1323,37 @@
               <w:t>2</w:t>
             </w:r>
           </w:p>
-          <w:p/>
           <w:p>
-            <w:pPr>
+            <w:r>
+              <w:t>10 00 00 00</w:t>
+            </w:r>
+            <w:r>
               <w:rPr>
-                <w:i/>
+                <w:vertAlign w:val="subscript"/>
               </w:rPr>
-            </w:pPr>
+              <w:t>2</w:t>
+            </w:r>
+            <w:r>
+              <w:br/>
+              <w:t>00 00 01 01</w:t>
+            </w:r>
+            <w:r>
+              <w:rPr>
+                <w:vertAlign w:val="subscript"/>
+              </w:rPr>
+              <w:t>2</w:t>
+            </w:r>
           </w:p>
           <w:p>
-            <w:pPr>
+            <w:r>
+              <w:t>01 00 00 00</w:t>
+            </w:r>
+            <w:r>
               <w:rPr>
-                <w:i/>
+                <w:vertAlign w:val="subscript"/>
               </w:rPr>
-            </w:pPr>
+              <w:t>2</w:t>
+            </w:r>
           </w:p>
           <w:p>
             <w:pPr>
@@ -1385,7 +1376,7 @@
           </w:tcPr>
           <w:tbl>
             <w:tblPr>
-              <w:tblStyle w:val="TableGrid"/>
+              <w:tblStyle w:val="Tabellenraster"/>
               <w:tblW w:w="0" w:type="auto"/>
               <w:tblLook w:val="04A0" w:firstRow="1" w:lastRow="0" w:firstColumn="1" w:lastColumn="0" w:noHBand="0" w:noVBand="1"/>
             </w:tblPr>
@@ -2439,7 +2430,7 @@
     <w:p/>
     <w:tbl>
       <w:tblPr>
-        <w:tblStyle w:val="TableGrid"/>
+        <w:tblStyle w:val="Tabellenraster"/>
         <w:tblW w:w="0" w:type="auto"/>
         <w:tblLook w:val="04A0" w:firstRow="1" w:lastRow="0" w:firstColumn="1" w:lastColumn="0" w:noHBand="0" w:noVBand="1"/>
       </w:tblPr>
@@ -2502,11 +2493,18 @@
           </w:p>
           <w:p>
             <w:r>
-              <w:t>Erste 3 Reihen:</w:t>
-            </w:r>
-            <w:r>
-              <w:br/>
-              <w:t>00 00 01 01 01 00 00 00</w:t>
+              <w:t xml:space="preserve">Erste </w:t>
+            </w:r>
+            <w:r>
+              <w:t>4</w:t>
+            </w:r>
+            <w:r>
+              <w:t xml:space="preserve"> Reihen:</w:t>
+            </w:r>
+          </w:p>
+          <w:p>
+            <w:r>
+              <w:t>00 00 01 11</w:t>
             </w:r>
             <w:r>
               <w:rPr>
@@ -2516,7 +2514,7 @@
             </w:r>
             <w:r>
               <w:br/>
-              <w:t>00 00 10 01 10 00 00 00</w:t>
+              <w:t>00 00 01 01</w:t>
             </w:r>
             <w:r>
               <w:rPr>
@@ -2524,9 +2522,80 @@
               </w:rPr>
               <w:t>2</w:t>
             </w:r>
-            <w:r>
-              <w:br/>
-              <w:t>00 00 01 01 01 00 00 00</w:t>
+          </w:p>
+          <w:p>
+            <w:r>
+              <w:t>01 00 00 00</w:t>
+            </w:r>
+            <w:r>
+              <w:rPr>
+                <w:vertAlign w:val="subscript"/>
+              </w:rPr>
+              <w:t>2</w:t>
+            </w:r>
+          </w:p>
+          <w:p>
+            <w:r>
+              <w:t>00 10 01</w:t>
+            </w:r>
+            <w:r>
+              <w:t xml:space="preserve"> </w:t>
+            </w:r>
+            <w:r>
+              <w:t>10</w:t>
+            </w:r>
+            <w:r>
+              <w:rPr>
+                <w:vertAlign w:val="subscript"/>
+              </w:rPr>
+              <w:t>2</w:t>
+            </w:r>
+          </w:p>
+          <w:p>
+            <w:r>
+              <w:t>00 00 00 00</w:t>
+            </w:r>
+            <w:r>
+              <w:rPr>
+                <w:vertAlign w:val="subscript"/>
+              </w:rPr>
+              <w:t>2</w:t>
+            </w:r>
+          </w:p>
+          <w:p>
+            <w:r>
+              <w:t>01 01</w:t>
+            </w:r>
+            <w:r>
+              <w:t xml:space="preserve"> </w:t>
+            </w:r>
+            <w:r>
+              <w:t>01 00</w:t>
+            </w:r>
+            <w:r>
+              <w:rPr>
+                <w:vertAlign w:val="subscript"/>
+              </w:rPr>
+              <w:t>2</w:t>
+            </w:r>
+          </w:p>
+          <w:p>
+            <w:r>
+              <w:t>00</w:t>
+            </w:r>
+            <w:r>
+              <w:t xml:space="preserve"> 00 00 00</w:t>
+            </w:r>
+            <w:r>
+              <w:rPr>
+                <w:vertAlign w:val="subscript"/>
+              </w:rPr>
+              <w:t>2</w:t>
+            </w:r>
+          </w:p>
+          <w:p>
+            <w:r>
+              <w:t>01 00 00 00</w:t>
             </w:r>
             <w:r>
               <w:rPr>
@@ -2548,31 +2617,11 @@
                 <w:i/>
               </w:rPr>
             </w:pPr>
-          </w:p>
-          <w:p>
-            <w:pPr>
+            <w:r>
               <w:rPr>
                 <w:i/>
               </w:rPr>
-            </w:pPr>
-          </w:p>
-          <w:p>
-            <w:pPr>
-              <w:rPr>
-                <w:i/>
-              </w:rPr>
-            </w:pPr>
-            <w:r>
-              <w:rPr>
-                <w:i/>
-              </w:rPr>
-              <w:t xml:space="preserve">Tipp: </w:t>
-            </w:r>
-            <w:r>
-              <w:rPr>
-                <w:i/>
-              </w:rPr>
-              <w:t>Mit Binärzahlen kann man auch größere Zahlen darstellen</w:t>
+              <w:t>Tipp: Mit Binärzahlen kann man auch größere Zahlen darstellen</w:t>
             </w:r>
           </w:p>
         </w:tc>
@@ -2583,7 +2632,7 @@
           </w:tcPr>
           <w:tbl>
             <w:tblPr>
-              <w:tblStyle w:val="TableGrid"/>
+              <w:tblStyle w:val="Tabellenraster"/>
               <w:tblW w:w="0" w:type="auto"/>
               <w:tblLook w:val="04A0" w:firstRow="1" w:lastRow="0" w:firstColumn="1" w:lastColumn="0" w:noHBand="0" w:noVBand="1"/>
             </w:tblPr>
@@ -3481,7 +3530,6 @@
         </w:tc>
       </w:tr>
     </w:tbl>
-    <w:p/>
     <w:p/>
     <w:sectPr>
       <w:headerReference w:type="even" r:id="rId6"/>
@@ -3528,7 +3576,7 @@
 <w:ftr xmlns:wpc="http://schemas.microsoft.com/office/word/2010/wordprocessingCanvas" xmlns:cx="http://schemas.microsoft.com/office/drawing/2014/chartex" xmlns:cx1="http://schemas.microsoft.com/office/drawing/2015/9/8/chartex" xmlns:cx2="http://schemas.microsoft.com/office/drawing/2015/10/21/chartex" xmlns:cx3="http://schemas.microsoft.com/office/drawing/2016/5/9/chartex" xmlns:cx4="http://schemas.microsoft.com/office/drawing/2016/5/10/chartex" xmlns:cx5="http://schemas.microsoft.com/office/drawing/2016/5/11/chartex" xmlns:cx6="http://schemas.microsoft.com/office/drawing/2016/5/12/chartex" xmlns:cx7="http://schemas.microsoft.com/office/drawing/2016/5/13/chartex" xmlns:cx8="http://schemas.microsoft.com/office/drawing/2016/5/14/chartex" xmlns:mc="http://schemas.openxmlformats.org/markup-compatibility/2006" xmlns:aink="http://schemas.microsoft.com/office/drawing/2016/ink" xmlns:am3d="http://schemas.microsoft.com/office/drawing/2017/model3d" xmlns:o="urn:schemas-microsoft-com:office:office" xmlns:oel="http://schemas.microsoft.com/office/2019/extlst" xmlns:r="http://schemas.openxmlformats.org/officeDocument/2006/relationships" xmlns:m="http://schemas.openxmlformats.org/officeDocument/2006/math" xmlns:v="urn:schemas-microsoft-com:vml" xmlns:wp14="http://schemas.microsoft.com/office/word/2010/wordprocessingDrawing" xmlns:wp="http://schemas.openxmlformats.org/drawingml/2006/wordprocessingDrawing" xmlns:w10="urn:schemas-microsoft-com:office:word" xmlns:w="http://schemas.openxmlformats.org/wordprocessingml/2006/main" xmlns:w14="http://schemas.microsoft.com/office/word/2010/wordml" xmlns:w15="http://schemas.microsoft.com/office/word/2012/wordml" xmlns:w16cex="http://schemas.microsoft.com/office/word/2018/wordml/cex" xmlns:w16cid="http://schemas.microsoft.com/office/word/2016/wordml/cid" xmlns:w16="http://schemas.microsoft.com/office/word/2018/wordml" xmlns:w16du="http://schemas.microsoft.com/office/word/2023/wordml/word16du" xmlns:w16sdtdh="http://schemas.microsoft.com/office/word/2020/wordml/sdtdatahash" xmlns:w16se="http://schemas.microsoft.com/office/word/2015/wordml/symex" xmlns:wpg="http://schemas.microsoft.com/office/word/2010/wordprocessingGroup" xmlns:wpi="http://schemas.microsoft.com/office/word/2010/wordprocessingInk" xmlns:wne="http://schemas.microsoft.com/office/word/2006/wordml" xmlns:wps="http://schemas.microsoft.com/office/word/2010/wordprocessingShape" mc:Ignorable="w14 w15 w16se w16cid w16 w16cex w16sdtdh w16du wp14">
   <w:p>
     <w:pPr>
-      <w:pStyle w:val="Footer"/>
+      <w:pStyle w:val="Fuzeile"/>
     </w:pPr>
   </w:p>
 </w:ftr>
@@ -3538,7 +3586,7 @@
 <w:ftr xmlns:wpc="http://schemas.microsoft.com/office/word/2010/wordprocessingCanvas" xmlns:cx="http://schemas.microsoft.com/office/drawing/2014/chartex" xmlns:cx1="http://schemas.microsoft.com/office/drawing/2015/9/8/chartex" xmlns:cx2="http://schemas.microsoft.com/office/drawing/2015/10/21/chartex" xmlns:cx3="http://schemas.microsoft.com/office/drawing/2016/5/9/chartex" xmlns:cx4="http://schemas.microsoft.com/office/drawing/2016/5/10/chartex" xmlns:cx5="http://schemas.microsoft.com/office/drawing/2016/5/11/chartex" xmlns:cx6="http://schemas.microsoft.com/office/drawing/2016/5/12/chartex" xmlns:cx7="http://schemas.microsoft.com/office/drawing/2016/5/13/chartex" xmlns:cx8="http://schemas.microsoft.com/office/drawing/2016/5/14/chartex" xmlns:mc="http://schemas.openxmlformats.org/markup-compatibility/2006" xmlns:aink="http://schemas.microsoft.com/office/drawing/2016/ink" xmlns:am3d="http://schemas.microsoft.com/office/drawing/2017/model3d" xmlns:o="urn:schemas-microsoft-com:office:office" xmlns:oel="http://schemas.microsoft.com/office/2019/extlst" xmlns:r="http://schemas.openxmlformats.org/officeDocument/2006/relationships" xmlns:m="http://schemas.openxmlformats.org/officeDocument/2006/math" xmlns:v="urn:schemas-microsoft-com:vml" xmlns:wp14="http://schemas.microsoft.com/office/word/2010/wordprocessingDrawing" xmlns:wp="http://schemas.openxmlformats.org/drawingml/2006/wordprocessingDrawing" xmlns:w10="urn:schemas-microsoft-com:office:word" xmlns:w="http://schemas.openxmlformats.org/wordprocessingml/2006/main" xmlns:w14="http://schemas.microsoft.com/office/word/2010/wordml" xmlns:w15="http://schemas.microsoft.com/office/word/2012/wordml" xmlns:w16cex="http://schemas.microsoft.com/office/word/2018/wordml/cex" xmlns:w16cid="http://schemas.microsoft.com/office/word/2016/wordml/cid" xmlns:w16="http://schemas.microsoft.com/office/word/2018/wordml" xmlns:w16du="http://schemas.microsoft.com/office/word/2023/wordml/word16du" xmlns:w16sdtdh="http://schemas.microsoft.com/office/word/2020/wordml/sdtdatahash" xmlns:w16se="http://schemas.microsoft.com/office/word/2015/wordml/symex" xmlns:wpg="http://schemas.microsoft.com/office/word/2010/wordprocessingGroup" xmlns:wpi="http://schemas.microsoft.com/office/word/2010/wordprocessingInk" xmlns:wne="http://schemas.microsoft.com/office/word/2006/wordml" xmlns:wps="http://schemas.microsoft.com/office/word/2010/wordprocessingShape" mc:Ignorable="w14 w15 w16se w16cid w16 w16cex w16sdtdh w16du wp14">
   <w:p>
     <w:pPr>
-      <w:pStyle w:val="Footer"/>
+      <w:pStyle w:val="Fuzeile"/>
     </w:pPr>
   </w:p>
 </w:ftr>
@@ -3548,7 +3596,7 @@
 <w:ftr xmlns:wpc="http://schemas.microsoft.com/office/word/2010/wordprocessingCanvas" xmlns:cx="http://schemas.microsoft.com/office/drawing/2014/chartex" xmlns:cx1="http://schemas.microsoft.com/office/drawing/2015/9/8/chartex" xmlns:cx2="http://schemas.microsoft.com/office/drawing/2015/10/21/chartex" xmlns:cx3="http://schemas.microsoft.com/office/drawing/2016/5/9/chartex" xmlns:cx4="http://schemas.microsoft.com/office/drawing/2016/5/10/chartex" xmlns:cx5="http://schemas.microsoft.com/office/drawing/2016/5/11/chartex" xmlns:cx6="http://schemas.microsoft.com/office/drawing/2016/5/12/chartex" xmlns:cx7="http://schemas.microsoft.com/office/drawing/2016/5/13/chartex" xmlns:cx8="http://schemas.microsoft.com/office/drawing/2016/5/14/chartex" xmlns:mc="http://schemas.openxmlformats.org/markup-compatibility/2006" xmlns:aink="http://schemas.microsoft.com/office/drawing/2016/ink" xmlns:am3d="http://schemas.microsoft.com/office/drawing/2017/model3d" xmlns:o="urn:schemas-microsoft-com:office:office" xmlns:oel="http://schemas.microsoft.com/office/2019/extlst" xmlns:r="http://schemas.openxmlformats.org/officeDocument/2006/relationships" xmlns:m="http://schemas.openxmlformats.org/officeDocument/2006/math" xmlns:v="urn:schemas-microsoft-com:vml" xmlns:wp14="http://schemas.microsoft.com/office/word/2010/wordprocessingDrawing" xmlns:wp="http://schemas.openxmlformats.org/drawingml/2006/wordprocessingDrawing" xmlns:w10="urn:schemas-microsoft-com:office:word" xmlns:w="http://schemas.openxmlformats.org/wordprocessingml/2006/main" xmlns:w14="http://schemas.microsoft.com/office/word/2010/wordml" xmlns:w15="http://schemas.microsoft.com/office/word/2012/wordml" xmlns:w16cex="http://schemas.microsoft.com/office/word/2018/wordml/cex" xmlns:w16cid="http://schemas.microsoft.com/office/word/2016/wordml/cid" xmlns:w16="http://schemas.microsoft.com/office/word/2018/wordml" xmlns:w16du="http://schemas.microsoft.com/office/word/2023/wordml/word16du" xmlns:w16sdtdh="http://schemas.microsoft.com/office/word/2020/wordml/sdtdatahash" xmlns:w16se="http://schemas.microsoft.com/office/word/2015/wordml/symex" xmlns:wpg="http://schemas.microsoft.com/office/word/2010/wordprocessingGroup" xmlns:wpi="http://schemas.microsoft.com/office/word/2010/wordprocessingInk" xmlns:wne="http://schemas.microsoft.com/office/word/2006/wordml" xmlns:wps="http://schemas.microsoft.com/office/word/2010/wordprocessingShape" mc:Ignorable="w14 w15 w16se w16cid w16 w16cex w16sdtdh w16du wp14">
   <w:p>
     <w:pPr>
-      <w:pStyle w:val="Footer"/>
+      <w:pStyle w:val="Fuzeile"/>
     </w:pPr>
   </w:p>
 </w:ftr>
@@ -3583,7 +3631,7 @@
 <w:hdr xmlns:wpc="http://schemas.microsoft.com/office/word/2010/wordprocessingCanvas" xmlns:cx="http://schemas.microsoft.com/office/drawing/2014/chartex" xmlns:cx1="http://schemas.microsoft.com/office/drawing/2015/9/8/chartex" xmlns:cx2="http://schemas.microsoft.com/office/drawing/2015/10/21/chartex" xmlns:cx3="http://schemas.microsoft.com/office/drawing/2016/5/9/chartex" xmlns:cx4="http://schemas.microsoft.com/office/drawing/2016/5/10/chartex" xmlns:cx5="http://schemas.microsoft.com/office/drawing/2016/5/11/chartex" xmlns:cx6="http://schemas.microsoft.com/office/drawing/2016/5/12/chartex" xmlns:cx7="http://schemas.microsoft.com/office/drawing/2016/5/13/chartex" xmlns:cx8="http://schemas.microsoft.com/office/drawing/2016/5/14/chartex" xmlns:mc="http://schemas.openxmlformats.org/markup-compatibility/2006" xmlns:aink="http://schemas.microsoft.com/office/drawing/2016/ink" xmlns:am3d="http://schemas.microsoft.com/office/drawing/2017/model3d" xmlns:o="urn:schemas-microsoft-com:office:office" xmlns:oel="http://schemas.microsoft.com/office/2019/extlst" xmlns:r="http://schemas.openxmlformats.org/officeDocument/2006/relationships" xmlns:m="http://schemas.openxmlformats.org/officeDocument/2006/math" xmlns:v="urn:schemas-microsoft-com:vml" xmlns:wp14="http://schemas.microsoft.com/office/word/2010/wordprocessingDrawing" xmlns:wp="http://schemas.openxmlformats.org/drawingml/2006/wordprocessingDrawing" xmlns:w10="urn:schemas-microsoft-com:office:word" xmlns:w="http://schemas.openxmlformats.org/wordprocessingml/2006/main" xmlns:w14="http://schemas.microsoft.com/office/word/2010/wordml" xmlns:w15="http://schemas.microsoft.com/office/word/2012/wordml" xmlns:w16cex="http://schemas.microsoft.com/office/word/2018/wordml/cex" xmlns:w16cid="http://schemas.microsoft.com/office/word/2016/wordml/cid" xmlns:w16="http://schemas.microsoft.com/office/word/2018/wordml" xmlns:w16du="http://schemas.microsoft.com/office/word/2023/wordml/word16du" xmlns:w16sdtdh="http://schemas.microsoft.com/office/word/2020/wordml/sdtdatahash" xmlns:w16se="http://schemas.microsoft.com/office/word/2015/wordml/symex" xmlns:wpg="http://schemas.microsoft.com/office/word/2010/wordprocessingGroup" xmlns:wpi="http://schemas.microsoft.com/office/word/2010/wordprocessingInk" xmlns:wne="http://schemas.microsoft.com/office/word/2006/wordml" xmlns:wps="http://schemas.microsoft.com/office/word/2010/wordprocessingShape" mc:Ignorable="w14 w15 w16se w16cid w16 w16cex w16sdtdh w16du wp14">
   <w:p>
     <w:pPr>
-      <w:pStyle w:val="Header"/>
+      <w:pStyle w:val="Kopfzeile"/>
     </w:pPr>
   </w:p>
 </w:hdr>
@@ -3593,7 +3641,7 @@
 <w:hdr xmlns:wpc="http://schemas.microsoft.com/office/word/2010/wordprocessingCanvas" xmlns:cx="http://schemas.microsoft.com/office/drawing/2014/chartex" xmlns:cx1="http://schemas.microsoft.com/office/drawing/2015/9/8/chartex" xmlns:cx2="http://schemas.microsoft.com/office/drawing/2015/10/21/chartex" xmlns:cx3="http://schemas.microsoft.com/office/drawing/2016/5/9/chartex" xmlns:cx4="http://schemas.microsoft.com/office/drawing/2016/5/10/chartex" xmlns:cx5="http://schemas.microsoft.com/office/drawing/2016/5/11/chartex" xmlns:cx6="http://schemas.microsoft.com/office/drawing/2016/5/12/chartex" xmlns:cx7="http://schemas.microsoft.com/office/drawing/2016/5/13/chartex" xmlns:cx8="http://schemas.microsoft.com/office/drawing/2016/5/14/chartex" xmlns:mc="http://schemas.openxmlformats.org/markup-compatibility/2006" xmlns:aink="http://schemas.microsoft.com/office/drawing/2016/ink" xmlns:am3d="http://schemas.microsoft.com/office/drawing/2017/model3d" xmlns:o="urn:schemas-microsoft-com:office:office" xmlns:oel="http://schemas.microsoft.com/office/2019/extlst" xmlns:r="http://schemas.openxmlformats.org/officeDocument/2006/relationships" xmlns:m="http://schemas.openxmlformats.org/officeDocument/2006/math" xmlns:v="urn:schemas-microsoft-com:vml" xmlns:wp14="http://schemas.microsoft.com/office/word/2010/wordprocessingDrawing" xmlns:wp="http://schemas.openxmlformats.org/drawingml/2006/wordprocessingDrawing" xmlns:w10="urn:schemas-microsoft-com:office:word" xmlns:w="http://schemas.openxmlformats.org/wordprocessingml/2006/main" xmlns:w14="http://schemas.microsoft.com/office/word/2010/wordml" xmlns:w15="http://schemas.microsoft.com/office/word/2012/wordml" xmlns:w16cex="http://schemas.microsoft.com/office/word/2018/wordml/cex" xmlns:w16cid="http://schemas.microsoft.com/office/word/2016/wordml/cid" xmlns:w16="http://schemas.microsoft.com/office/word/2018/wordml" xmlns:w16du="http://schemas.microsoft.com/office/word/2023/wordml/word16du" xmlns:w16sdtdh="http://schemas.microsoft.com/office/word/2020/wordml/sdtdatahash" xmlns:w16se="http://schemas.microsoft.com/office/word/2015/wordml/symex" xmlns:wpg="http://schemas.microsoft.com/office/word/2010/wordprocessingGroup" xmlns:wpi="http://schemas.microsoft.com/office/word/2010/wordprocessingInk" xmlns:wne="http://schemas.microsoft.com/office/word/2006/wordml" xmlns:wps="http://schemas.microsoft.com/office/word/2010/wordprocessingShape" mc:Ignorable="w14 w15 w16se w16cid w16 w16cex w16sdtdh w16du wp14">
   <w:p>
     <w:pPr>
-      <w:pStyle w:val="Header"/>
+      <w:pStyle w:val="Kopfzeile"/>
     </w:pPr>
     <w:r>
       <w:t>Grafische Kodierung</w:t>
@@ -3606,7 +3654,7 @@
 <w:hdr xmlns:wpc="http://schemas.microsoft.com/office/word/2010/wordprocessingCanvas" xmlns:cx="http://schemas.microsoft.com/office/drawing/2014/chartex" xmlns:cx1="http://schemas.microsoft.com/office/drawing/2015/9/8/chartex" xmlns:cx2="http://schemas.microsoft.com/office/drawing/2015/10/21/chartex" xmlns:cx3="http://schemas.microsoft.com/office/drawing/2016/5/9/chartex" xmlns:cx4="http://schemas.microsoft.com/office/drawing/2016/5/10/chartex" xmlns:cx5="http://schemas.microsoft.com/office/drawing/2016/5/11/chartex" xmlns:cx6="http://schemas.microsoft.com/office/drawing/2016/5/12/chartex" xmlns:cx7="http://schemas.microsoft.com/office/drawing/2016/5/13/chartex" xmlns:cx8="http://schemas.microsoft.com/office/drawing/2016/5/14/chartex" xmlns:mc="http://schemas.openxmlformats.org/markup-compatibility/2006" xmlns:aink="http://schemas.microsoft.com/office/drawing/2016/ink" xmlns:am3d="http://schemas.microsoft.com/office/drawing/2017/model3d" xmlns:o="urn:schemas-microsoft-com:office:office" xmlns:oel="http://schemas.microsoft.com/office/2019/extlst" xmlns:r="http://schemas.openxmlformats.org/officeDocument/2006/relationships" xmlns:m="http://schemas.openxmlformats.org/officeDocument/2006/math" xmlns:v="urn:schemas-microsoft-com:vml" xmlns:wp14="http://schemas.microsoft.com/office/word/2010/wordprocessingDrawing" xmlns:wp="http://schemas.openxmlformats.org/drawingml/2006/wordprocessingDrawing" xmlns:w10="urn:schemas-microsoft-com:office:word" xmlns:w="http://schemas.openxmlformats.org/wordprocessingml/2006/main" xmlns:w14="http://schemas.microsoft.com/office/word/2010/wordml" xmlns:w15="http://schemas.microsoft.com/office/word/2012/wordml" xmlns:w16cex="http://schemas.microsoft.com/office/word/2018/wordml/cex" xmlns:w16cid="http://schemas.microsoft.com/office/word/2016/wordml/cid" xmlns:w16="http://schemas.microsoft.com/office/word/2018/wordml" xmlns:w16du="http://schemas.microsoft.com/office/word/2023/wordml/word16du" xmlns:w16sdtdh="http://schemas.microsoft.com/office/word/2020/wordml/sdtdatahash" xmlns:w16se="http://schemas.microsoft.com/office/word/2015/wordml/symex" xmlns:wpg="http://schemas.microsoft.com/office/word/2010/wordprocessingGroup" xmlns:wpi="http://schemas.microsoft.com/office/word/2010/wordprocessingInk" xmlns:wne="http://schemas.microsoft.com/office/word/2006/wordml" xmlns:wps="http://schemas.microsoft.com/office/word/2010/wordprocessingShape" mc:Ignorable="w14 w15 w16se w16cid w16 w16cex w16sdtdh w16du wp14">
   <w:p>
     <w:pPr>
-      <w:pStyle w:val="Header"/>
+      <w:pStyle w:val="Kopfzeile"/>
     </w:pPr>
   </w:p>
 </w:hdr>
@@ -4009,16 +4057,16 @@
     <w:lsdException w:name="Unresolved Mention" w:semiHidden="1" w:unhideWhenUsed="1"/>
     <w:lsdException w:name="Smart Link" w:semiHidden="1" w:unhideWhenUsed="1"/>
   </w:latentStyles>
-  <w:style w:type="paragraph" w:default="1" w:styleId="Normal">
+  <w:style w:type="paragraph" w:default="1" w:styleId="Standard">
     <w:name w:val="Normal"/>
     <w:qFormat/>
     <w:rsid w:val="00AD7371"/>
   </w:style>
-  <w:style w:type="paragraph" w:styleId="Heading1">
+  <w:style w:type="paragraph" w:styleId="berschrift1">
     <w:name w:val="heading 1"/>
-    <w:basedOn w:val="Normal"/>
-    <w:next w:val="Normal"/>
-    <w:link w:val="Heading1Char"/>
+    <w:basedOn w:val="Standard"/>
+    <w:next w:val="Standard"/>
+    <w:link w:val="berschrift1Zchn"/>
     <w:uiPriority w:val="9"/>
     <w:qFormat/>
     <w:rsid w:val="00F65AE2"/>
@@ -4035,11 +4083,11 @@
       <w:szCs w:val="40"/>
     </w:rPr>
   </w:style>
-  <w:style w:type="paragraph" w:styleId="Heading2">
+  <w:style w:type="paragraph" w:styleId="berschrift2">
     <w:name w:val="heading 2"/>
-    <w:basedOn w:val="Normal"/>
-    <w:next w:val="Normal"/>
-    <w:link w:val="Heading2Char"/>
+    <w:basedOn w:val="Standard"/>
+    <w:next w:val="Standard"/>
+    <w:link w:val="berschrift2Zchn"/>
     <w:uiPriority w:val="9"/>
     <w:semiHidden/>
     <w:unhideWhenUsed/>
@@ -4058,11 +4106,11 @@
       <w:szCs w:val="32"/>
     </w:rPr>
   </w:style>
-  <w:style w:type="paragraph" w:styleId="Heading3">
+  <w:style w:type="paragraph" w:styleId="berschrift3">
     <w:name w:val="heading 3"/>
-    <w:basedOn w:val="Normal"/>
-    <w:next w:val="Normal"/>
-    <w:link w:val="Heading3Char"/>
+    <w:basedOn w:val="Standard"/>
+    <w:next w:val="Standard"/>
+    <w:link w:val="berschrift3Zchn"/>
     <w:uiPriority w:val="9"/>
     <w:semiHidden/>
     <w:unhideWhenUsed/>
@@ -4081,11 +4129,11 @@
       <w:szCs w:val="28"/>
     </w:rPr>
   </w:style>
-  <w:style w:type="paragraph" w:styleId="Heading4">
+  <w:style w:type="paragraph" w:styleId="berschrift4">
     <w:name w:val="heading 4"/>
-    <w:basedOn w:val="Normal"/>
-    <w:next w:val="Normal"/>
-    <w:link w:val="Heading4Char"/>
+    <w:basedOn w:val="Standard"/>
+    <w:next w:val="Standard"/>
+    <w:link w:val="berschrift4Zchn"/>
     <w:uiPriority w:val="9"/>
     <w:semiHidden/>
     <w:unhideWhenUsed/>
@@ -4104,11 +4152,11 @@
       <w:color w:val="2F5496" w:themeColor="accent1" w:themeShade="BF"/>
     </w:rPr>
   </w:style>
-  <w:style w:type="paragraph" w:styleId="Heading5">
+  <w:style w:type="paragraph" w:styleId="berschrift5">
     <w:name w:val="heading 5"/>
-    <w:basedOn w:val="Normal"/>
-    <w:next w:val="Normal"/>
-    <w:link w:val="Heading5Char"/>
+    <w:basedOn w:val="Standard"/>
+    <w:next w:val="Standard"/>
+    <w:link w:val="berschrift5Zchn"/>
     <w:uiPriority w:val="9"/>
     <w:semiHidden/>
     <w:unhideWhenUsed/>
@@ -4125,11 +4173,11 @@
       <w:color w:val="2F5496" w:themeColor="accent1" w:themeShade="BF"/>
     </w:rPr>
   </w:style>
-  <w:style w:type="paragraph" w:styleId="Heading6">
+  <w:style w:type="paragraph" w:styleId="berschrift6">
     <w:name w:val="heading 6"/>
-    <w:basedOn w:val="Normal"/>
-    <w:next w:val="Normal"/>
-    <w:link w:val="Heading6Char"/>
+    <w:basedOn w:val="Standard"/>
+    <w:next w:val="Standard"/>
+    <w:link w:val="berschrift6Zchn"/>
     <w:uiPriority w:val="9"/>
     <w:semiHidden/>
     <w:unhideWhenUsed/>
@@ -4148,11 +4196,11 @@
       <w:color w:val="595959" w:themeColor="text1" w:themeTint="A6"/>
     </w:rPr>
   </w:style>
-  <w:style w:type="paragraph" w:styleId="Heading7">
+  <w:style w:type="paragraph" w:styleId="berschrift7">
     <w:name w:val="heading 7"/>
-    <w:basedOn w:val="Normal"/>
-    <w:next w:val="Normal"/>
-    <w:link w:val="Heading7Char"/>
+    <w:basedOn w:val="Standard"/>
+    <w:next w:val="Standard"/>
+    <w:link w:val="berschrift7Zchn"/>
     <w:uiPriority w:val="9"/>
     <w:semiHidden/>
     <w:unhideWhenUsed/>
@@ -4169,11 +4217,11 @@
       <w:color w:val="595959" w:themeColor="text1" w:themeTint="A6"/>
     </w:rPr>
   </w:style>
-  <w:style w:type="paragraph" w:styleId="Heading8">
+  <w:style w:type="paragraph" w:styleId="berschrift8">
     <w:name w:val="heading 8"/>
-    <w:basedOn w:val="Normal"/>
-    <w:next w:val="Normal"/>
-    <w:link w:val="Heading8Char"/>
+    <w:basedOn w:val="Standard"/>
+    <w:next w:val="Standard"/>
+    <w:link w:val="berschrift8Zchn"/>
     <w:uiPriority w:val="9"/>
     <w:semiHidden/>
     <w:unhideWhenUsed/>
@@ -4192,11 +4240,11 @@
       <w:color w:val="272727" w:themeColor="text1" w:themeTint="D8"/>
     </w:rPr>
   </w:style>
-  <w:style w:type="paragraph" w:styleId="Heading9">
+  <w:style w:type="paragraph" w:styleId="berschrift9">
     <w:name w:val="heading 9"/>
-    <w:basedOn w:val="Normal"/>
-    <w:next w:val="Normal"/>
-    <w:link w:val="Heading9Char"/>
+    <w:basedOn w:val="Standard"/>
+    <w:next w:val="Standard"/>
+    <w:link w:val="berschrift9Zchn"/>
     <w:uiPriority w:val="9"/>
     <w:semiHidden/>
     <w:unhideWhenUsed/>
@@ -4213,13 +4261,13 @@
       <w:color w:val="272727" w:themeColor="text1" w:themeTint="D8"/>
     </w:rPr>
   </w:style>
-  <w:style w:type="character" w:default="1" w:styleId="DefaultParagraphFont">
+  <w:style w:type="character" w:default="1" w:styleId="Absatz-Standardschriftart">
     <w:name w:val="Default Paragraph Font"/>
     <w:uiPriority w:val="1"/>
     <w:semiHidden/>
     <w:unhideWhenUsed/>
   </w:style>
-  <w:style w:type="table" w:default="1" w:styleId="TableNormal">
+  <w:style w:type="table" w:default="1" w:styleId="NormaleTabelle">
     <w:name w:val="Normal Table"/>
     <w:uiPriority w:val="99"/>
     <w:semiHidden/>
@@ -4234,16 +4282,16 @@
       </w:tblCellMar>
     </w:tblPr>
   </w:style>
-  <w:style w:type="numbering" w:default="1" w:styleId="NoList">
+  <w:style w:type="numbering" w:default="1" w:styleId="KeineListe">
     <w:name w:val="No List"/>
     <w:uiPriority w:val="99"/>
     <w:semiHidden/>
     <w:unhideWhenUsed/>
   </w:style>
-  <w:style w:type="character" w:customStyle="1" w:styleId="Heading1Char">
-    <w:name w:val="Heading 1 Char"/>
-    <w:basedOn w:val="DefaultParagraphFont"/>
-    <w:link w:val="Heading1"/>
+  <w:style w:type="character" w:customStyle="1" w:styleId="berschrift1Zchn">
+    <w:name w:val="Überschrift 1 Zchn"/>
+    <w:basedOn w:val="Absatz-Standardschriftart"/>
+    <w:link w:val="berschrift1"/>
     <w:uiPriority w:val="9"/>
     <w:rsid w:val="00F65AE2"/>
     <w:rPr>
@@ -4253,10 +4301,10 @@
       <w:szCs w:val="40"/>
     </w:rPr>
   </w:style>
-  <w:style w:type="character" w:customStyle="1" w:styleId="Heading2Char">
-    <w:name w:val="Heading 2 Char"/>
-    <w:basedOn w:val="DefaultParagraphFont"/>
-    <w:link w:val="Heading2"/>
+  <w:style w:type="character" w:customStyle="1" w:styleId="berschrift2Zchn">
+    <w:name w:val="Überschrift 2 Zchn"/>
+    <w:basedOn w:val="Absatz-Standardschriftart"/>
+    <w:link w:val="berschrift2"/>
     <w:uiPriority w:val="9"/>
     <w:semiHidden/>
     <w:rsid w:val="00F65AE2"/>
@@ -4267,10 +4315,10 @@
       <w:szCs w:val="32"/>
     </w:rPr>
   </w:style>
-  <w:style w:type="character" w:customStyle="1" w:styleId="Heading3Char">
-    <w:name w:val="Heading 3 Char"/>
-    <w:basedOn w:val="DefaultParagraphFont"/>
-    <w:link w:val="Heading3"/>
+  <w:style w:type="character" w:customStyle="1" w:styleId="berschrift3Zchn">
+    <w:name w:val="Überschrift 3 Zchn"/>
+    <w:basedOn w:val="Absatz-Standardschriftart"/>
+    <w:link w:val="berschrift3"/>
     <w:uiPriority w:val="9"/>
     <w:semiHidden/>
     <w:rsid w:val="00F65AE2"/>
@@ -4281,10 +4329,10 @@
       <w:szCs w:val="28"/>
     </w:rPr>
   </w:style>
-  <w:style w:type="character" w:customStyle="1" w:styleId="Heading4Char">
-    <w:name w:val="Heading 4 Char"/>
-    <w:basedOn w:val="DefaultParagraphFont"/>
-    <w:link w:val="Heading4"/>
+  <w:style w:type="character" w:customStyle="1" w:styleId="berschrift4Zchn">
+    <w:name w:val="Überschrift 4 Zchn"/>
+    <w:basedOn w:val="Absatz-Standardschriftart"/>
+    <w:link w:val="berschrift4"/>
     <w:uiPriority w:val="9"/>
     <w:semiHidden/>
     <w:rsid w:val="00F65AE2"/>
@@ -4295,10 +4343,10 @@
       <w:color w:val="2F5496" w:themeColor="accent1" w:themeShade="BF"/>
     </w:rPr>
   </w:style>
-  <w:style w:type="character" w:customStyle="1" w:styleId="Heading5Char">
-    <w:name w:val="Heading 5 Char"/>
-    <w:basedOn w:val="DefaultParagraphFont"/>
-    <w:link w:val="Heading5"/>
+  <w:style w:type="character" w:customStyle="1" w:styleId="berschrift5Zchn">
+    <w:name w:val="Überschrift 5 Zchn"/>
+    <w:basedOn w:val="Absatz-Standardschriftart"/>
+    <w:link w:val="berschrift5"/>
     <w:uiPriority w:val="9"/>
     <w:semiHidden/>
     <w:rsid w:val="00F65AE2"/>
@@ -4307,10 +4355,10 @@
       <w:color w:val="2F5496" w:themeColor="accent1" w:themeShade="BF"/>
     </w:rPr>
   </w:style>
-  <w:style w:type="character" w:customStyle="1" w:styleId="Heading6Char">
-    <w:name w:val="Heading 6 Char"/>
-    <w:basedOn w:val="DefaultParagraphFont"/>
-    <w:link w:val="Heading6"/>
+  <w:style w:type="character" w:customStyle="1" w:styleId="berschrift6Zchn">
+    <w:name w:val="Überschrift 6 Zchn"/>
+    <w:basedOn w:val="Absatz-Standardschriftart"/>
+    <w:link w:val="berschrift6"/>
     <w:uiPriority w:val="9"/>
     <w:semiHidden/>
     <w:rsid w:val="00F65AE2"/>
@@ -4321,10 +4369,10 @@
       <w:color w:val="595959" w:themeColor="text1" w:themeTint="A6"/>
     </w:rPr>
   </w:style>
-  <w:style w:type="character" w:customStyle="1" w:styleId="Heading7Char">
-    <w:name w:val="Heading 7 Char"/>
-    <w:basedOn w:val="DefaultParagraphFont"/>
-    <w:link w:val="Heading7"/>
+  <w:style w:type="character" w:customStyle="1" w:styleId="berschrift7Zchn">
+    <w:name w:val="Überschrift 7 Zchn"/>
+    <w:basedOn w:val="Absatz-Standardschriftart"/>
+    <w:link w:val="berschrift7"/>
     <w:uiPriority w:val="9"/>
     <w:semiHidden/>
     <w:rsid w:val="00F65AE2"/>
@@ -4333,10 +4381,10 @@
       <w:color w:val="595959" w:themeColor="text1" w:themeTint="A6"/>
     </w:rPr>
   </w:style>
-  <w:style w:type="character" w:customStyle="1" w:styleId="Heading8Char">
-    <w:name w:val="Heading 8 Char"/>
-    <w:basedOn w:val="DefaultParagraphFont"/>
-    <w:link w:val="Heading8"/>
+  <w:style w:type="character" w:customStyle="1" w:styleId="berschrift8Zchn">
+    <w:name w:val="Überschrift 8 Zchn"/>
+    <w:basedOn w:val="Absatz-Standardschriftart"/>
+    <w:link w:val="berschrift8"/>
     <w:uiPriority w:val="9"/>
     <w:semiHidden/>
     <w:rsid w:val="00F65AE2"/>
@@ -4347,10 +4395,10 @@
       <w:color w:val="272727" w:themeColor="text1" w:themeTint="D8"/>
     </w:rPr>
   </w:style>
-  <w:style w:type="character" w:customStyle="1" w:styleId="Heading9Char">
-    <w:name w:val="Heading 9 Char"/>
-    <w:basedOn w:val="DefaultParagraphFont"/>
-    <w:link w:val="Heading9"/>
+  <w:style w:type="character" w:customStyle="1" w:styleId="berschrift9Zchn">
+    <w:name w:val="Überschrift 9 Zchn"/>
+    <w:basedOn w:val="Absatz-Standardschriftart"/>
+    <w:link w:val="berschrift9"/>
     <w:uiPriority w:val="9"/>
     <w:semiHidden/>
     <w:rsid w:val="00F65AE2"/>
@@ -4359,11 +4407,11 @@
       <w:color w:val="272727" w:themeColor="text1" w:themeTint="D8"/>
     </w:rPr>
   </w:style>
-  <w:style w:type="paragraph" w:styleId="Title">
+  <w:style w:type="paragraph" w:styleId="Titel">
     <w:name w:val="Title"/>
-    <w:basedOn w:val="Normal"/>
-    <w:next w:val="Normal"/>
-    <w:link w:val="TitleChar"/>
+    <w:basedOn w:val="Standard"/>
+    <w:next w:val="Standard"/>
+    <w:link w:val="TitelZchn"/>
     <w:uiPriority w:val="10"/>
     <w:qFormat/>
     <w:rsid w:val="00F65AE2"/>
@@ -4379,10 +4427,10 @@
       <w:szCs w:val="56"/>
     </w:rPr>
   </w:style>
-  <w:style w:type="character" w:customStyle="1" w:styleId="TitleChar">
-    <w:name w:val="Title Char"/>
-    <w:basedOn w:val="DefaultParagraphFont"/>
-    <w:link w:val="Title"/>
+  <w:style w:type="character" w:customStyle="1" w:styleId="TitelZchn">
+    <w:name w:val="Titel Zchn"/>
+    <w:basedOn w:val="Absatz-Standardschriftart"/>
+    <w:link w:val="Titel"/>
     <w:uiPriority w:val="10"/>
     <w:rsid w:val="00F65AE2"/>
     <w:rPr>
@@ -4393,11 +4441,11 @@
       <w:szCs w:val="56"/>
     </w:rPr>
   </w:style>
-  <w:style w:type="paragraph" w:styleId="Subtitle">
+  <w:style w:type="paragraph" w:styleId="Untertitel">
     <w:name w:val="Subtitle"/>
-    <w:basedOn w:val="Normal"/>
-    <w:next w:val="Normal"/>
-    <w:link w:val="SubtitleChar"/>
+    <w:basedOn w:val="Standard"/>
+    <w:next w:val="Standard"/>
+    <w:link w:val="UntertitelZchn"/>
     <w:uiPriority w:val="11"/>
     <w:qFormat/>
     <w:rsid w:val="00F65AE2"/>
@@ -4414,10 +4462,10 @@
       <w:szCs w:val="28"/>
     </w:rPr>
   </w:style>
-  <w:style w:type="character" w:customStyle="1" w:styleId="SubtitleChar">
-    <w:name w:val="Subtitle Char"/>
-    <w:basedOn w:val="DefaultParagraphFont"/>
-    <w:link w:val="Subtitle"/>
+  <w:style w:type="character" w:customStyle="1" w:styleId="UntertitelZchn">
+    <w:name w:val="Untertitel Zchn"/>
+    <w:basedOn w:val="Absatz-Standardschriftart"/>
+    <w:link w:val="Untertitel"/>
     <w:uiPriority w:val="11"/>
     <w:rsid w:val="00F65AE2"/>
     <w:rPr>
@@ -4428,11 +4476,11 @@
       <w:szCs w:val="28"/>
     </w:rPr>
   </w:style>
-  <w:style w:type="paragraph" w:styleId="Quote">
+  <w:style w:type="paragraph" w:styleId="Zitat">
     <w:name w:val="Quote"/>
-    <w:basedOn w:val="Normal"/>
-    <w:next w:val="Normal"/>
-    <w:link w:val="QuoteChar"/>
+    <w:basedOn w:val="Standard"/>
+    <w:next w:val="Standard"/>
+    <w:link w:val="ZitatZchn"/>
     <w:uiPriority w:val="29"/>
     <w:qFormat/>
     <w:rsid w:val="00F65AE2"/>
@@ -4446,10 +4494,10 @@
       <w:color w:val="404040" w:themeColor="text1" w:themeTint="BF"/>
     </w:rPr>
   </w:style>
-  <w:style w:type="character" w:customStyle="1" w:styleId="QuoteChar">
-    <w:name w:val="Quote Char"/>
-    <w:basedOn w:val="DefaultParagraphFont"/>
-    <w:link w:val="Quote"/>
+  <w:style w:type="character" w:customStyle="1" w:styleId="ZitatZchn">
+    <w:name w:val="Zitat Zchn"/>
+    <w:basedOn w:val="Absatz-Standardschriftart"/>
+    <w:link w:val="Zitat"/>
     <w:uiPriority w:val="29"/>
     <w:rsid w:val="00F65AE2"/>
     <w:rPr>
@@ -4458,9 +4506,9 @@
       <w:color w:val="404040" w:themeColor="text1" w:themeTint="BF"/>
     </w:rPr>
   </w:style>
-  <w:style w:type="paragraph" w:styleId="ListParagraph">
+  <w:style w:type="paragraph" w:styleId="Listenabsatz">
     <w:name w:val="List Paragraph"/>
-    <w:basedOn w:val="Normal"/>
+    <w:basedOn w:val="Standard"/>
     <w:uiPriority w:val="34"/>
     <w:qFormat/>
     <w:rsid w:val="00F65AE2"/>
@@ -4469,9 +4517,9 @@
       <w:contextualSpacing/>
     </w:pPr>
   </w:style>
-  <w:style w:type="character" w:styleId="IntenseEmphasis">
+  <w:style w:type="character" w:styleId="IntensiveHervorhebung">
     <w:name w:val="Intense Emphasis"/>
-    <w:basedOn w:val="DefaultParagraphFont"/>
+    <w:basedOn w:val="Absatz-Standardschriftart"/>
     <w:uiPriority w:val="21"/>
     <w:qFormat/>
     <w:rsid w:val="00F65AE2"/>
@@ -4481,11 +4529,11 @@
       <w:color w:val="2F5496" w:themeColor="accent1" w:themeShade="BF"/>
     </w:rPr>
   </w:style>
-  <w:style w:type="paragraph" w:styleId="IntenseQuote">
+  <w:style w:type="paragraph" w:styleId="IntensivesZitat">
     <w:name w:val="Intense Quote"/>
-    <w:basedOn w:val="Normal"/>
-    <w:next w:val="Normal"/>
-    <w:link w:val="IntenseQuoteChar"/>
+    <w:basedOn w:val="Standard"/>
+    <w:next w:val="Standard"/>
+    <w:link w:val="IntensivesZitatZchn"/>
     <w:uiPriority w:val="30"/>
     <w:qFormat/>
     <w:rsid w:val="00F65AE2"/>
@@ -4504,10 +4552,10 @@
       <w:color w:val="2F5496" w:themeColor="accent1" w:themeShade="BF"/>
     </w:rPr>
   </w:style>
-  <w:style w:type="character" w:customStyle="1" w:styleId="IntenseQuoteChar">
-    <w:name w:val="Intense Quote Char"/>
-    <w:basedOn w:val="DefaultParagraphFont"/>
-    <w:link w:val="IntenseQuote"/>
+  <w:style w:type="character" w:customStyle="1" w:styleId="IntensivesZitatZchn">
+    <w:name w:val="Intensives Zitat Zchn"/>
+    <w:basedOn w:val="Absatz-Standardschriftart"/>
+    <w:link w:val="IntensivesZitat"/>
     <w:uiPriority w:val="30"/>
     <w:rsid w:val="00F65AE2"/>
     <w:rPr>
@@ -4516,9 +4564,9 @@
       <w:color w:val="2F5496" w:themeColor="accent1" w:themeShade="BF"/>
     </w:rPr>
   </w:style>
-  <w:style w:type="character" w:styleId="IntenseReference">
+  <w:style w:type="character" w:styleId="IntensiverVerweis">
     <w:name w:val="Intense Reference"/>
-    <w:basedOn w:val="DefaultParagraphFont"/>
+    <w:basedOn w:val="Absatz-Standardschriftart"/>
     <w:uiPriority w:val="32"/>
     <w:qFormat/>
     <w:rsid w:val="00F65AE2"/>
@@ -4530,9 +4578,9 @@
       <w:spacing w:val="5"/>
     </w:rPr>
   </w:style>
-  <w:style w:type="table" w:styleId="TableGrid">
+  <w:style w:type="table" w:styleId="Tabellenraster">
     <w:name w:val="Table Grid"/>
-    <w:basedOn w:val="TableNormal"/>
+    <w:basedOn w:val="NormaleTabelle"/>
     <w:uiPriority w:val="39"/>
     <w:rsid w:val="00F65AE2"/>
     <w:pPr>
@@ -4549,10 +4597,10 @@
       </w:tblBorders>
     </w:tblPr>
   </w:style>
-  <w:style w:type="paragraph" w:styleId="Header">
+  <w:style w:type="paragraph" w:styleId="Kopfzeile">
     <w:name w:val="header"/>
-    <w:basedOn w:val="Normal"/>
-    <w:link w:val="HeaderChar"/>
+    <w:basedOn w:val="Standard"/>
+    <w:link w:val="KopfzeileZchn"/>
     <w:uiPriority w:val="99"/>
     <w:unhideWhenUsed/>
     <w:rsid w:val="00F65AE2"/>
@@ -4564,17 +4612,17 @@
       <w:spacing w:after="0" w:line="240" w:lineRule="auto"/>
     </w:pPr>
   </w:style>
-  <w:style w:type="character" w:customStyle="1" w:styleId="HeaderChar">
-    <w:name w:val="Header Char"/>
-    <w:basedOn w:val="DefaultParagraphFont"/>
-    <w:link w:val="Header"/>
+  <w:style w:type="character" w:customStyle="1" w:styleId="KopfzeileZchn">
+    <w:name w:val="Kopfzeile Zchn"/>
+    <w:basedOn w:val="Absatz-Standardschriftart"/>
+    <w:link w:val="Kopfzeile"/>
     <w:uiPriority w:val="99"/>
     <w:rsid w:val="00F65AE2"/>
   </w:style>
-  <w:style w:type="paragraph" w:styleId="Footer">
+  <w:style w:type="paragraph" w:styleId="Fuzeile">
     <w:name w:val="footer"/>
-    <w:basedOn w:val="Normal"/>
-    <w:link w:val="FooterChar"/>
+    <w:basedOn w:val="Standard"/>
+    <w:link w:val="FuzeileZchn"/>
     <w:uiPriority w:val="99"/>
     <w:unhideWhenUsed/>
     <w:rsid w:val="00F65AE2"/>
@@ -4586,10 +4634,10 @@
       <w:spacing w:after="0" w:line="240" w:lineRule="auto"/>
     </w:pPr>
   </w:style>
-  <w:style w:type="character" w:customStyle="1" w:styleId="FooterChar">
-    <w:name w:val="Footer Char"/>
-    <w:basedOn w:val="DefaultParagraphFont"/>
-    <w:link w:val="Footer"/>
+  <w:style w:type="character" w:customStyle="1" w:styleId="FuzeileZchn">
+    <w:name w:val="Fußzeile Zchn"/>
+    <w:basedOn w:val="Absatz-Standardschriftart"/>
+    <w:link w:val="Fuzeile"/>
     <w:uiPriority w:val="99"/>
     <w:rsid w:val="00F65AE2"/>
   </w:style>

</xml_diff>